<commit_message>
added 1 user interview
I added User Interview #11 after we identified that we needed to talk
to scholarly reviewers.
</commit_message>
<xml_diff>
--- a/research/scores_gatchalian_userinterviews.docx
+++ b/research/scores_gatchalian_userinterviews.docx
@@ -11,8 +11,6 @@
           <w:u w:val="single"/>
         </w:rPr>
       </w:pPr>
-      <w:bookmarkStart w:id="0" w:name="_GoBack"/>
-      <w:bookmarkEnd w:id="0"/>
       <w:r>
         <w:rPr>
           <w:rFonts w:eastAsia="PT Serif"/>
@@ -361,21 +359,7 @@
         <w:rPr>
           <w:rFonts w:eastAsia="PT Serif"/>
         </w:rPr>
-        <w:t xml:space="preserve"> it, </w:t>
-      </w:r>
-      <w:proofErr w:type="gramStart"/>
-      <w:r>
-        <w:rPr>
-          <w:rFonts w:eastAsia="PT Serif"/>
-        </w:rPr>
-        <w:t>take</w:t>
-      </w:r>
-      <w:proofErr w:type="gramEnd"/>
-      <w:r>
-        <w:rPr>
-          <w:rFonts w:eastAsia="PT Serif"/>
-        </w:rPr>
-        <w:t xml:space="preserve"> copious notes from it.</w:t>
+        <w:t xml:space="preserve"> it, take copious notes from it.</w:t>
       </w:r>
       <w:r>
         <w:rPr>
@@ -503,21 +487,7 @@
         <w:rPr>
           <w:rFonts w:eastAsia="PT Serif"/>
         </w:rPr>
-        <w:t xml:space="preserve"> for reading to annotate, highlight, and refer to them later. What she habitually uses and refers to however </w:t>
-      </w:r>
-      <w:proofErr w:type="gramStart"/>
-      <w:r>
-        <w:rPr>
-          <w:rFonts w:eastAsia="PT Serif"/>
-        </w:rPr>
-        <w:t>is</w:t>
-      </w:r>
-      <w:proofErr w:type="gramEnd"/>
-      <w:r>
-        <w:rPr>
-          <w:rFonts w:eastAsia="PT Serif"/>
-        </w:rPr>
-        <w:t xml:space="preserve"> the sticky note app on </w:t>
+        <w:t xml:space="preserve"> for reading to annotate, highlight, and refer to them later. What she habitually uses and refers to however is the sticky note app on </w:t>
       </w:r>
       <w:proofErr w:type="spellStart"/>
       <w:r>
@@ -948,21 +918,7 @@
         <w:rPr>
           <w:rFonts w:eastAsia="PT Serif"/>
         </w:rPr>
-        <w:t xml:space="preserve">. Her iPhone does not have a lot of </w:t>
-      </w:r>
-      <w:proofErr w:type="gramStart"/>
-      <w:r>
-        <w:rPr>
-          <w:rFonts w:eastAsia="PT Serif"/>
-        </w:rPr>
-        <w:t>storage,</w:t>
-      </w:r>
-      <w:proofErr w:type="gramEnd"/>
-      <w:r>
-        <w:rPr>
-          <w:rFonts w:eastAsia="PT Serif"/>
-        </w:rPr>
-        <w:t xml:space="preserve"> so large videos may not easily work well with her mobile phone.  She doesn't have a tablet.</w:t>
+        <w:t>. Her iPhone does not have a lot of storage, so large videos may not easily work well with her mobile phone.  She doesn't have a tablet.</w:t>
       </w:r>
     </w:p>
     <w:p>
@@ -978,19 +934,11 @@
         </w:rPr>
         <w:t>--</w:t>
       </w:r>
-      <w:proofErr w:type="gramStart"/>
-      <w:r>
-        <w:rPr>
-          <w:rFonts w:eastAsia="PT Serif"/>
-        </w:rPr>
-        <w:t>doesn't</w:t>
-      </w:r>
-      <w:proofErr w:type="gramEnd"/>
-      <w:r>
-        <w:rPr>
-          <w:rFonts w:eastAsia="PT Serif"/>
-        </w:rPr>
-        <w:t xml:space="preserve"> want to print articles. It is too costly and bulky to carry.</w:t>
+      <w:r>
+        <w:rPr>
+          <w:rFonts w:eastAsia="PT Serif"/>
+        </w:rPr>
+        <w:t>doesn't want to print articles. It is too costly and bulky to carry.</w:t>
       </w:r>
     </w:p>
     <w:p>
@@ -1216,35 +1164,7 @@
         <w:rPr>
           <w:rFonts w:eastAsia="PT Serif"/>
         </w:rPr>
-        <w:t xml:space="preserve">The GRI library collects scholarly books in art history, design, archaeology, architecture, </w:t>
-      </w:r>
-      <w:proofErr w:type="gramStart"/>
-      <w:r>
-        <w:rPr>
-          <w:rFonts w:eastAsia="PT Serif"/>
-        </w:rPr>
-        <w:t>the</w:t>
-      </w:r>
-      <w:proofErr w:type="gramEnd"/>
-      <w:r>
-        <w:rPr>
-          <w:rFonts w:eastAsia="PT Serif"/>
-        </w:rPr>
-        <w:t xml:space="preserve"> classics. In addition to books, some audiovisual </w:t>
-      </w:r>
-      <w:proofErr w:type="gramStart"/>
-      <w:r>
-        <w:rPr>
-          <w:rFonts w:eastAsia="PT Serif"/>
-        </w:rPr>
-        <w:t>material collected include</w:t>
-      </w:r>
-      <w:proofErr w:type="gramEnd"/>
-      <w:r>
-        <w:rPr>
-          <w:rFonts w:eastAsia="PT Serif"/>
-        </w:rPr>
-        <w:t xml:space="preserve"> microfiches, microforms, artist’s documentaries, and books that contain CDs and DVDs. The GRI does not acquire </w:t>
+        <w:t xml:space="preserve">The GRI library collects scholarly books in art history, design, archaeology, architecture, the classics. In addition to books, some audiovisual material collected include microfiches, microforms, artist’s documentaries, and books that contain CDs and DVDs. The GRI does not acquire </w:t>
       </w:r>
       <w:proofErr w:type="spellStart"/>
       <w:r>
@@ -1276,19 +1196,11 @@
           <w:rFonts w:eastAsia="PT Serif"/>
         </w:rPr>
       </w:pPr>
-      <w:proofErr w:type="gramStart"/>
-      <w:r>
-        <w:rPr>
-          <w:rFonts w:eastAsia="PT Serif"/>
-        </w:rPr>
-        <w:t>Publishers</w:t>
-      </w:r>
-      <w:proofErr w:type="gramEnd"/>
-      <w:r>
-        <w:rPr>
-          <w:rFonts w:eastAsia="PT Serif"/>
-        </w:rPr>
-        <w:t xml:space="preserve"> work with buyers who work with vendors??? Book vendors include </w:t>
+      <w:r>
+        <w:rPr>
+          <w:rFonts w:eastAsia="PT Serif"/>
+        </w:rPr>
+        <w:t xml:space="preserve">Publishers work with buyers who work with vendors??? Book vendors include </w:t>
       </w:r>
       <w:proofErr w:type="spellStart"/>
       <w:r>
@@ -1360,19 +1272,11 @@
           <w:rFonts w:eastAsia="PT Serif"/>
         </w:rPr>
       </w:pPr>
-      <w:proofErr w:type="gramStart"/>
-      <w:r>
-        <w:rPr>
-          <w:rFonts w:eastAsia="PT Serif"/>
-        </w:rPr>
-        <w:t>approval</w:t>
-      </w:r>
-      <w:proofErr w:type="gramEnd"/>
-      <w:r>
-        <w:rPr>
-          <w:rFonts w:eastAsia="PT Serif"/>
-        </w:rPr>
-        <w:t xml:space="preserve"> plan: GRI sends vendor a contract that specifies: send us books in X category, for a total of Y amount. </w:t>
+      <w:r>
+        <w:rPr>
+          <w:rFonts w:eastAsia="PT Serif"/>
+        </w:rPr>
+        <w:t xml:space="preserve">approval plan: GRI sends vendor a contract that specifies: send us books in X category, for a total of Y amount. </w:t>
       </w:r>
     </w:p>
     <w:p>
@@ -1573,71 +1477,29 @@
         <w:rPr>
           <w:rFonts w:eastAsia="PT Serif"/>
         </w:rPr>
-        <w:t xml:space="preserve">coordinates the acquisition of continuing resources (print journals, newspapers) and electronic resources (databases, online journals, auction catalogs) and oversees claims and resolves vendor/publisher issues. </w:t>
-      </w:r>
-      <w:proofErr w:type="gramStart"/>
-      <w:r>
-        <w:rPr>
-          <w:rFonts w:eastAsia="PT Serif"/>
-        </w:rPr>
-        <w:t>The GRI’s collecting scope is determined by a review teams that includes Kathleen Salomon, Scott Tenant, Sheila Cummins</w:t>
-      </w:r>
-      <w:proofErr w:type="gramEnd"/>
-      <w:r>
-        <w:rPr>
-          <w:rFonts w:eastAsia="PT Serif"/>
-        </w:rPr>
-        <w:t>.</w:t>
-      </w:r>
-    </w:p>
-    <w:p>
-      <w:pPr>
-        <w:pStyle w:val="normal0"/>
-        <w:rPr>
-          <w:rFonts w:eastAsia="PT Serif"/>
-        </w:rPr>
-      </w:pPr>
-    </w:p>
-    <w:p>
-      <w:pPr>
-        <w:pStyle w:val="normal0"/>
-        <w:rPr>
-          <w:rFonts w:eastAsia="PT Serif"/>
-        </w:rPr>
-      </w:pPr>
-      <w:r>
-        <w:rPr>
-          <w:rFonts w:eastAsia="PT Serif"/>
-        </w:rPr>
-        <w:t xml:space="preserve">The GRI is part </w:t>
-      </w:r>
-      <w:proofErr w:type="gramStart"/>
-      <w:r>
-        <w:rPr>
-          <w:rFonts w:eastAsia="PT Serif"/>
-        </w:rPr>
-        <w:t>of a statewide consortia</w:t>
-      </w:r>
-      <w:proofErr w:type="gramEnd"/>
-      <w:r>
-        <w:rPr>
-          <w:rFonts w:eastAsia="PT Serif"/>
-        </w:rPr>
-        <w:t xml:space="preserve"> of libraries called SCELC. For a fee, SCELC serves as an intermediary. They offer discounts to database subscriptions and resolves access issues with vendors and publishers. For example</w:t>
-      </w:r>
-      <w:proofErr w:type="gramStart"/>
-      <w:r>
-        <w:rPr>
-          <w:rFonts w:eastAsia="PT Serif"/>
-        </w:rPr>
-        <w:t>,  when</w:t>
-      </w:r>
-      <w:proofErr w:type="gramEnd"/>
-      <w:r>
-        <w:rPr>
-          <w:rFonts w:eastAsia="PT Serif"/>
-        </w:rPr>
-        <w:t xml:space="preserve"> the GRI switched internet providers from AT&amp;T to </w:t>
+        <w:t>coordinates the acquisition of continuing resources (print journals, newspapers) and electronic resources (databases, online journals, auction catalogs) and oversees claims and resolves vendor/publisher issues. The GRI’s collecting scope is determined by a review teams that includes Kathleen Salomon, Scott Tenant, Sheila Cummins.</w:t>
+      </w:r>
+    </w:p>
+    <w:p>
+      <w:pPr>
+        <w:pStyle w:val="normal0"/>
+        <w:rPr>
+          <w:rFonts w:eastAsia="PT Serif"/>
+        </w:rPr>
+      </w:pPr>
+    </w:p>
+    <w:p>
+      <w:pPr>
+        <w:pStyle w:val="normal0"/>
+        <w:rPr>
+          <w:rFonts w:eastAsia="PT Serif"/>
+        </w:rPr>
+      </w:pPr>
+      <w:r>
+        <w:rPr>
+          <w:rFonts w:eastAsia="PT Serif"/>
+        </w:rPr>
+        <w:t xml:space="preserve">The GRI is part of a statewide consortia of libraries called SCELC. For a fee, SCELC serves as an intermediary. They offer discounts to database subscriptions and resolves access issues with vendors and publishers. For example,  when the GRI switched internet providers from AT&amp;T to </w:t>
       </w:r>
       <w:proofErr w:type="spellStart"/>
       <w:r>
@@ -1881,21 +1743,7 @@
         <w:rPr>
           <w:rFonts w:eastAsia="PT Serif"/>
         </w:rPr>
-        <w:t xml:space="preserve">. If the purchase </w:t>
-      </w:r>
-      <w:proofErr w:type="gramStart"/>
-      <w:r>
-        <w:rPr>
-          <w:rFonts w:eastAsia="PT Serif"/>
-        </w:rPr>
-        <w:t>is</w:t>
-      </w:r>
-      <w:proofErr w:type="gramEnd"/>
-      <w:r>
-        <w:rPr>
-          <w:rFonts w:eastAsia="PT Serif"/>
-        </w:rPr>
-        <w:t xml:space="preserve"> more complicated, then a different office would handle it. The reason for this is that vendors make it very easy to purchase a client-specified number of licenses to an </w:t>
+        <w:t xml:space="preserve">. If the purchase is more complicated, then a different office would handle it. The reason for this is that vendors make it very easy to purchase a client-specified number of licenses to an </w:t>
       </w:r>
       <w:proofErr w:type="spellStart"/>
       <w:r>
@@ -1943,21 +1791,7 @@
         <w:rPr>
           <w:rFonts w:eastAsia="PT Serif"/>
         </w:rPr>
-        <w:t xml:space="preserve"> related to music and music history, except for those about elementary school music, music therapy, </w:t>
-      </w:r>
-      <w:proofErr w:type="gramStart"/>
-      <w:r>
-        <w:rPr>
-          <w:rFonts w:eastAsia="PT Serif"/>
-        </w:rPr>
-        <w:t>cognitive</w:t>
-      </w:r>
-      <w:proofErr w:type="gramEnd"/>
-      <w:r>
-        <w:rPr>
-          <w:rFonts w:eastAsia="PT Serif"/>
-        </w:rPr>
-        <w:t xml:space="preserve"> or biological music.</w:t>
+        <w:t xml:space="preserve"> related to music and music history, except for those about elementary school music, music therapy, cognitive or biological music.</w:t>
       </w:r>
       <w:r>
         <w:rPr>
@@ -2056,46 +1890,31 @@
         <w:rPr>
           <w:rFonts w:eastAsia="PT Serif"/>
         </w:rPr>
+        <w:t>--medici.tv is an app that has videos of operas, recordings, and streaming videos. To find resources, he simply uses the search engine.</w:t>
+      </w:r>
+    </w:p>
+    <w:p>
+      <w:pPr>
+        <w:pStyle w:val="normal0"/>
+        <w:rPr>
+          <w:rFonts w:eastAsia="PT Serif"/>
+        </w:rPr>
+      </w:pPr>
+    </w:p>
+    <w:p>
+      <w:pPr>
+        <w:pStyle w:val="normal0"/>
+        <w:rPr>
+          <w:rFonts w:eastAsia="PT Serif"/>
+        </w:rPr>
+      </w:pPr>
+      <w:r>
+        <w:rPr>
+          <w:rFonts w:eastAsia="PT Serif"/>
+        </w:rPr>
         <w:t>--</w:t>
       </w:r>
-      <w:proofErr w:type="gramStart"/>
-      <w:r>
-        <w:rPr>
-          <w:rFonts w:eastAsia="PT Serif"/>
-        </w:rPr>
-        <w:t>medici.tv</w:t>
-      </w:r>
-      <w:proofErr w:type="gramEnd"/>
-      <w:r>
-        <w:rPr>
-          <w:rFonts w:eastAsia="PT Serif"/>
-        </w:rPr>
-        <w:t xml:space="preserve"> is an app that has videos of operas, recordings, and streaming videos. To find resources, he simply uses the search engine.</w:t>
-      </w:r>
-    </w:p>
-    <w:p>
-      <w:pPr>
-        <w:pStyle w:val="normal0"/>
-        <w:rPr>
-          <w:rFonts w:eastAsia="PT Serif"/>
-        </w:rPr>
-      </w:pPr>
-    </w:p>
-    <w:p>
-      <w:pPr>
-        <w:pStyle w:val="normal0"/>
-        <w:rPr>
-          <w:rFonts w:eastAsia="PT Serif"/>
-        </w:rPr>
-      </w:pPr>
-      <w:r>
-        <w:rPr>
-          <w:rFonts w:eastAsia="PT Serif"/>
-        </w:rPr>
-        <w:t>--</w:t>
-      </w:r>
       <w:proofErr w:type="spellStart"/>
-      <w:proofErr w:type="gramStart"/>
       <w:r>
         <w:rPr>
           <w:rFonts w:eastAsia="PT Serif"/>
@@ -2103,7 +1922,6 @@
         <w:t>forScore</w:t>
       </w:r>
       <w:proofErr w:type="spellEnd"/>
-      <w:proofErr w:type="gramEnd"/>
       <w:r>
         <w:rPr>
           <w:rFonts w:eastAsia="PT Serif"/>
@@ -2221,21 +2039,7 @@
         <w:rPr>
           <w:rFonts w:eastAsia="PT Serif"/>
         </w:rPr>
-        <w:t xml:space="preserve"> because once he has skimmed the </w:t>
-      </w:r>
-      <w:proofErr w:type="gramStart"/>
-      <w:r>
-        <w:rPr>
-          <w:rFonts w:eastAsia="PT Serif"/>
-        </w:rPr>
-        <w:t>text,</w:t>
-      </w:r>
-      <w:proofErr w:type="gramEnd"/>
-      <w:r>
-        <w:rPr>
-          <w:rFonts w:eastAsia="PT Serif"/>
-        </w:rPr>
-        <w:t xml:space="preserve"> he is pretty much finished with it and</w:t>
+        <w:t xml:space="preserve"> because once he has skimmed the text, he is pretty much finished with it and</w:t>
       </w:r>
       <w:r>
         <w:rPr>
@@ -2511,21 +2315,7 @@
         <w:rPr>
           <w:rFonts w:eastAsia="PT Serif"/>
         </w:rPr>
-        <w:t xml:space="preserve"> article and is text-heavy and long. Nonetheless, the current generation of students like </w:t>
-      </w:r>
-      <w:proofErr w:type="gramStart"/>
-      <w:r>
-        <w:rPr>
-          <w:rFonts w:eastAsia="PT Serif"/>
-        </w:rPr>
-        <w:t>non-still things to read, stuff that is</w:t>
-      </w:r>
-      <w:proofErr w:type="gramEnd"/>
-      <w:r>
-        <w:rPr>
-          <w:rFonts w:eastAsia="PT Serif"/>
-        </w:rPr>
-        <w:t xml:space="preserve"> interactive.</w:t>
+        <w:t xml:space="preserve"> article and is text-heavy and long. Nonetheless, the current generation of students like non-still things to read, stuff that is interactive.</w:t>
       </w:r>
     </w:p>
     <w:p>
@@ -2617,21 +2407,7 @@
         <w:rPr>
           <w:rFonts w:eastAsia="PT Serif"/>
         </w:rPr>
-        <w:t xml:space="preserve">Despite being part of the department of musicology, he is interested in digital strategy, game design, software design, </w:t>
-      </w:r>
-      <w:proofErr w:type="gramStart"/>
-      <w:r>
-        <w:rPr>
-          <w:rFonts w:eastAsia="PT Serif"/>
-        </w:rPr>
-        <w:t>music</w:t>
-      </w:r>
-      <w:proofErr w:type="gramEnd"/>
-      <w:r>
-        <w:rPr>
-          <w:rFonts w:eastAsia="PT Serif"/>
-        </w:rPr>
-        <w:t xml:space="preserve"> history. His dissertation examines media production software and trends, looking at software like </w:t>
+        <w:t xml:space="preserve">Despite being part of the department of musicology, he is interested in digital strategy, game design, software design, music history. His dissertation examines media production software and trends, looking at software like </w:t>
       </w:r>
       <w:proofErr w:type="spellStart"/>
       <w:r>
@@ -2725,21 +2501,7 @@
         <w:rPr>
           <w:rFonts w:eastAsia="PT Serif"/>
         </w:rPr>
-        <w:t>, etc</w:t>
-      </w:r>
-      <w:proofErr w:type="gramStart"/>
-      <w:r>
-        <w:rPr>
-          <w:rFonts w:eastAsia="PT Serif"/>
-        </w:rPr>
-        <w:t>..</w:t>
-      </w:r>
-      <w:proofErr w:type="gramEnd"/>
-      <w:r>
-        <w:rPr>
-          <w:rFonts w:eastAsia="PT Serif"/>
-        </w:rPr>
-        <w:t xml:space="preserve"> He likes to share resources that are linkable and embeddable with his students. He will also go to the lengths of customizing a platform for them. </w:t>
+        <w:t xml:space="preserve">, etc.. He likes to share resources that are linkable and embeddable with his students. He will also go to the lengths of customizing a platform for them. </w:t>
       </w:r>
     </w:p>
     <w:p>
@@ -2775,21 +2537,7 @@
         <w:rPr>
           <w:rFonts w:eastAsia="PT Serif"/>
         </w:rPr>
-        <w:t xml:space="preserve"> and </w:t>
-      </w:r>
-      <w:proofErr w:type="gramStart"/>
-      <w:r>
-        <w:rPr>
-          <w:rFonts w:eastAsia="PT Serif"/>
-        </w:rPr>
-        <w:t>internet</w:t>
-      </w:r>
-      <w:proofErr w:type="gramEnd"/>
-      <w:r>
-        <w:rPr>
-          <w:rFonts w:eastAsia="PT Serif"/>
-        </w:rPr>
-        <w:t xml:space="preserve"> is not a problem for him at UCLA. The only time he is offline is when he chooses to be, like when he shuts off internet so that he doesn’t get notifications on his phone, which is his main screen that is projected to his students, during class.</w:t>
+        <w:t xml:space="preserve"> and internet is not a problem for him at UCLA. The only time he is offline is when he chooses to be, like when he shuts off internet so that he doesn’t get notifications on his phone, which is his main screen that is projected to his students, during class.</w:t>
       </w:r>
     </w:p>
     <w:p>
@@ -3071,7 +2819,6 @@
           <w:t>https://www.cinema.ucla.edu/collections/inthelife</w:t>
         </w:r>
       </w:hyperlink>
-      <w:proofErr w:type="gramStart"/>
       <w:r>
         <w:rPr>
           <w:rFonts w:eastAsia="PT Serif"/>
@@ -3082,42 +2829,21 @@
         <w:rPr>
           <w:rFonts w:eastAsia="PT Serif"/>
         </w:rPr>
-        <w:t>:</w:t>
-      </w:r>
-      <w:proofErr w:type="gramEnd"/>
-      <w:r>
-        <w:rPr>
-          <w:rFonts w:eastAsia="PT Serif"/>
-        </w:rPr>
-        <w:t xml:space="preserve"> </w:t>
-      </w:r>
-    </w:p>
-    <w:p>
-      <w:pPr>
-        <w:pStyle w:val="normal0"/>
-        <w:rPr>
-          <w:rFonts w:eastAsia="PT Serif"/>
-        </w:rPr>
-      </w:pPr>
-      <w:r>
-        <w:rPr>
-          <w:rFonts w:eastAsia="PT Serif"/>
-        </w:rPr>
-        <w:t>--</w:t>
-      </w:r>
-      <w:proofErr w:type="gramStart"/>
-      <w:r>
-        <w:rPr>
-          <w:rFonts w:eastAsia="PT Serif"/>
-        </w:rPr>
-        <w:t>remove</w:t>
-      </w:r>
-      <w:proofErr w:type="gramEnd"/>
-      <w:r>
-        <w:rPr>
-          <w:rFonts w:eastAsia="PT Serif"/>
-        </w:rPr>
-        <w:t xml:space="preserve"> copyrighted con</w:t>
+        <w:t xml:space="preserve">: </w:t>
+      </w:r>
+    </w:p>
+    <w:p>
+      <w:pPr>
+        <w:pStyle w:val="normal0"/>
+        <w:rPr>
+          <w:rFonts w:eastAsia="PT Serif"/>
+        </w:rPr>
+      </w:pPr>
+      <w:r>
+        <w:rPr>
+          <w:rFonts w:eastAsia="PT Serif"/>
+        </w:rPr>
+        <w:t>--remove copyrighted con</w:t>
       </w:r>
       <w:r>
         <w:rPr>
@@ -3143,49 +2869,21 @@
         <w:rPr>
           <w:rFonts w:eastAsia="PT Serif"/>
         </w:rPr>
-        <w:t>--</w:t>
-      </w:r>
-      <w:proofErr w:type="gramStart"/>
-      <w:r>
-        <w:rPr>
-          <w:rFonts w:eastAsia="PT Serif"/>
-        </w:rPr>
-        <w:t>set</w:t>
-      </w:r>
-      <w:proofErr w:type="gramEnd"/>
-      <w:r>
-        <w:rPr>
-          <w:rFonts w:eastAsia="PT Serif"/>
-        </w:rPr>
-        <w:t xml:space="preserve"> up metadata keywords using Library of Congress subject headings [should we be checking our metadata keywords so they are consistent with LOC headings??], local terms, names of famous people listed on IMDB (dates of films and actors)</w:t>
-      </w:r>
-    </w:p>
-    <w:p>
-      <w:pPr>
-        <w:pStyle w:val="normal0"/>
-        <w:rPr>
-          <w:rFonts w:eastAsia="PT Serif"/>
-        </w:rPr>
-      </w:pPr>
-      <w:r>
-        <w:rPr>
-          <w:rFonts w:eastAsia="PT Serif"/>
-        </w:rPr>
-        <w:t>--</w:t>
-      </w:r>
-      <w:proofErr w:type="gramStart"/>
-      <w:r>
-        <w:rPr>
-          <w:rFonts w:eastAsia="PT Serif"/>
-        </w:rPr>
-        <w:t>have</w:t>
-      </w:r>
-      <w:proofErr w:type="gramEnd"/>
-      <w:r>
-        <w:rPr>
-          <w:rFonts w:eastAsia="PT Serif"/>
-        </w:rPr>
-        <w:t xml:space="preserve"> cataloging staff watch the videos so that they can write synopsis, transcribe credits and </w:t>
+        <w:t>--set up metadata keywords using Library of Congress subject headings [should we be checking our metadata keywords so they are consistent with LOC headings??], local terms, names of famous people listed on IMDB (dates of films and actors)</w:t>
+      </w:r>
+    </w:p>
+    <w:p>
+      <w:pPr>
+        <w:pStyle w:val="normal0"/>
+        <w:rPr>
+          <w:rFonts w:eastAsia="PT Serif"/>
+        </w:rPr>
+      </w:pPr>
+      <w:r>
+        <w:rPr>
+          <w:rFonts w:eastAsia="PT Serif"/>
+        </w:rPr>
+        <w:t xml:space="preserve">--have cataloging staff watch the videos so that they can write synopsis, transcribe credits and </w:t>
       </w:r>
       <w:r>
         <w:rPr>
@@ -3243,57 +2941,29 @@
         <w:rPr>
           <w:rFonts w:eastAsia="PT Serif"/>
         </w:rPr>
-        <w:t xml:space="preserve">. The different access </w:t>
-      </w:r>
-      <w:proofErr w:type="gramStart"/>
-      <w:r>
-        <w:rPr>
-          <w:rFonts w:eastAsia="PT Serif"/>
-        </w:rPr>
-        <w:t>points to their material is</w:t>
-      </w:r>
-      <w:proofErr w:type="gramEnd"/>
-      <w:r>
-        <w:rPr>
-          <w:rFonts w:eastAsia="PT Serif"/>
-        </w:rPr>
-        <w:t xml:space="preserve"> something she is really thinking about.</w:t>
-      </w:r>
-    </w:p>
-    <w:p>
-      <w:pPr>
-        <w:pStyle w:val="normal0"/>
-        <w:rPr>
-          <w:rFonts w:eastAsia="PT Serif"/>
-        </w:rPr>
-      </w:pPr>
-    </w:p>
-    <w:p>
-      <w:pPr>
-        <w:pStyle w:val="normal0"/>
-        <w:rPr>
-          <w:rFonts w:eastAsia="PT Serif"/>
-        </w:rPr>
-      </w:pPr>
-      <w:r>
-        <w:rPr>
-          <w:rFonts w:eastAsia="PT Serif"/>
-        </w:rPr>
-        <w:t xml:space="preserve">She does not interact with students directly, but she interacts with campus staff </w:t>
-      </w:r>
-      <w:proofErr w:type="gramStart"/>
-      <w:r>
-        <w:rPr>
-          <w:rFonts w:eastAsia="PT Serif"/>
-        </w:rPr>
-        <w:t>who</w:t>
-      </w:r>
-      <w:proofErr w:type="gramEnd"/>
-      <w:r>
-        <w:rPr>
-          <w:rFonts w:eastAsia="PT Serif"/>
-        </w:rPr>
-        <w:t xml:space="preserve"> work in the Powell library and report back to her about what students and profs</w:t>
+        <w:t>. The different access points to their material is something she is really thinking about.</w:t>
+      </w:r>
+    </w:p>
+    <w:p>
+      <w:pPr>
+        <w:pStyle w:val="normal0"/>
+        <w:rPr>
+          <w:rFonts w:eastAsia="PT Serif"/>
+        </w:rPr>
+      </w:pPr>
+    </w:p>
+    <w:p>
+      <w:pPr>
+        <w:pStyle w:val="normal0"/>
+        <w:rPr>
+          <w:rFonts w:eastAsia="PT Serif"/>
+        </w:rPr>
+      </w:pPr>
+      <w:r>
+        <w:rPr>
+          <w:rFonts w:eastAsia="PT Serif"/>
+        </w:rPr>
+        <w:t>She does not interact with students directly, but she interacts with campus staff who work in the Powell library and report back to her about what students and profs</w:t>
       </w:r>
       <w:r>
         <w:rPr>
@@ -3387,22 +3057,489 @@
         <w:rPr>
           <w:rFonts w:eastAsia="PT Serif"/>
         </w:rPr>
-        <w:t xml:space="preserve">Re: original material in digital format that arrives in archives. This is all still new to the field. There are no standard file formatting or models to look at yet. Basically, </w:t>
-      </w:r>
-      <w:proofErr w:type="gramStart"/>
-      <w:r>
-        <w:rPr>
-          <w:rFonts w:eastAsia="PT Serif"/>
-        </w:rPr>
-        <w:t>material comes in hard drives and remain</w:t>
-      </w:r>
-      <w:proofErr w:type="gramEnd"/>
-      <w:r>
-        <w:rPr>
-          <w:rFonts w:eastAsia="PT Serif"/>
-        </w:rPr>
-        <w:t xml:space="preserve"> in their original file formats. The Association of Moving Archivists is a resource and offers webinars on new developments in the field, which she has her staff trained on.</w:t>
-      </w:r>
+        <w:t>Re: original material in digital format that arrives in archives. This is all still new to the field. There are no standard file formatting or models to look at yet. Basically, material comes in hard drives and remain in their original file formats. The Association of Moving Archivists is a resource and offers webinars on new developments in the field, which she has her staff trained on.</w:t>
+      </w:r>
+    </w:p>
+    <w:p>
+      <w:pPr>
+        <w:pStyle w:val="normal0"/>
+        <w:rPr>
+          <w:rFonts w:eastAsia="PT Serif"/>
+        </w:rPr>
+      </w:pPr>
+    </w:p>
+    <w:p>
+      <w:pPr>
+        <w:pStyle w:val="normal0"/>
+        <w:rPr>
+          <w:rFonts w:eastAsia="PT Serif"/>
+          <w:b/>
+          <w:u w:val="single"/>
+        </w:rPr>
+      </w:pPr>
+      <w:bookmarkStart w:id="0" w:name="_GoBack"/>
+      <w:r>
+        <w:rPr>
+          <w:rFonts w:eastAsia="PT Serif"/>
+          <w:b/>
+          <w:u w:val="single"/>
+        </w:rPr>
+        <w:lastRenderedPageBreak/>
+        <w:t xml:space="preserve">User Interview #11: scholarly reviewer, professor who is in the task force of CAA/SAH </w:t>
+      </w:r>
+      <w:r>
+        <w:rPr>
+          <w:rFonts w:eastAsia="PT Serif"/>
+          <w:b/>
+          <w:u w:val="single"/>
+        </w:rPr>
+        <w:t>“Guidelines for the Evaluation of Digital Scholarship in Art and Architectural History for Promotion and Tenure,” published in Feb. 2016</w:t>
+      </w:r>
+    </w:p>
+    <w:bookmarkEnd w:id="0"/>
+    <w:p>
+      <w:pPr>
+        <w:pStyle w:val="normal0"/>
+        <w:rPr>
+          <w:rFonts w:eastAsia="PT Serif"/>
+        </w:rPr>
+      </w:pPr>
+    </w:p>
+    <w:p>
+      <w:pPr>
+        <w:pStyle w:val="normal0"/>
+        <w:rPr>
+          <w:rFonts w:eastAsia="PT Serif"/>
+        </w:rPr>
+      </w:pPr>
+      <w:r>
+        <w:rPr>
+          <w:rFonts w:eastAsia="PT Serif"/>
+        </w:rPr>
+        <w:t>The Mellon Foundation mandated these guidelines. They asked CAA and SAH to produce them and provided funding and resources.</w:t>
+      </w:r>
+    </w:p>
+    <w:p>
+      <w:pPr>
+        <w:pStyle w:val="normal0"/>
+        <w:rPr>
+          <w:rFonts w:eastAsia="PT Serif"/>
+        </w:rPr>
+      </w:pPr>
+    </w:p>
+    <w:p>
+      <w:pPr>
+        <w:pStyle w:val="normal0"/>
+        <w:rPr>
+          <w:rFonts w:eastAsia="PT Serif"/>
+        </w:rPr>
+      </w:pPr>
+      <w:r>
+        <w:rPr>
+          <w:rFonts w:eastAsia="PT Serif"/>
+        </w:rPr>
+        <w:t>Some issues that led to the creat</w:t>
+      </w:r>
+      <w:r>
+        <w:rPr>
+          <w:rFonts w:eastAsia="PT Serif"/>
+        </w:rPr>
+        <w:t>ion of these guidelines (and still remain issues):</w:t>
+      </w:r>
+    </w:p>
+    <w:p>
+      <w:pPr>
+        <w:pStyle w:val="normal0"/>
+        <w:numPr>
+          <w:ilvl w:val="0"/>
+          <w:numId w:val="2"/>
+        </w:numPr>
+        <w:rPr>
+          <w:rFonts w:eastAsia="PT Serif"/>
+        </w:rPr>
+      </w:pPr>
+      <w:r>
+        <w:rPr>
+          <w:rFonts w:eastAsia="PT Serif"/>
+        </w:rPr>
+        <w:t>Material is not peer reviewed.</w:t>
+      </w:r>
+    </w:p>
+    <w:p>
+      <w:pPr>
+        <w:pStyle w:val="normal0"/>
+        <w:numPr>
+          <w:ilvl w:val="1"/>
+          <w:numId w:val="2"/>
+        </w:numPr>
+        <w:rPr>
+          <w:rFonts w:eastAsia="PT Serif"/>
+        </w:rPr>
+      </w:pPr>
+      <w:r>
+        <w:rPr>
+          <w:rFonts w:eastAsia="PT Serif"/>
+        </w:rPr>
+        <w:t>Peer review is the most important of the print publication process, and the reason why print publications are highly valued in tenure and promotion.</w:t>
+      </w:r>
+    </w:p>
+    <w:p>
+      <w:pPr>
+        <w:pStyle w:val="normal0"/>
+        <w:numPr>
+          <w:ilvl w:val="0"/>
+          <w:numId w:val="2"/>
+        </w:numPr>
+        <w:rPr>
+          <w:rFonts w:eastAsia="PT Serif"/>
+        </w:rPr>
+      </w:pPr>
+      <w:r>
+        <w:rPr>
+          <w:rFonts w:eastAsia="PT Serif"/>
+        </w:rPr>
+        <w:t>The web, and digital scholarship in general, is new and people are suspicious of it.</w:t>
+      </w:r>
+    </w:p>
+    <w:p>
+      <w:pPr>
+        <w:pStyle w:val="normal0"/>
+        <w:numPr>
+          <w:ilvl w:val="1"/>
+          <w:numId w:val="2"/>
+        </w:numPr>
+        <w:rPr>
+          <w:rFonts w:eastAsia="PT Serif"/>
+        </w:rPr>
+      </w:pPr>
+      <w:r>
+        <w:rPr>
+          <w:rFonts w:eastAsia="PT Serif"/>
+        </w:rPr>
+        <w:t>Just 5 years ago, Wikipedia was not taken seriously because it was not peer reviewed. Now, professors use it (they won’t cite it directly and will look at the source of information).</w:t>
+      </w:r>
+    </w:p>
+    <w:p>
+      <w:pPr>
+        <w:pStyle w:val="normal0"/>
+        <w:numPr>
+          <w:ilvl w:val="1"/>
+          <w:numId w:val="2"/>
+        </w:numPr>
+        <w:rPr>
+          <w:rFonts w:eastAsia="PT Serif"/>
+        </w:rPr>
+      </w:pPr>
+      <w:r>
+        <w:rPr>
+          <w:rFonts w:eastAsia="PT Serif"/>
+        </w:rPr>
+        <w:t>So these guidelines address the bottom to the top of academic. Deans and provosts (administrators) can c</w:t>
+      </w:r>
+      <w:r>
+        <w:rPr>
+          <w:rFonts w:eastAsia="PT Serif"/>
+        </w:rPr>
+        <w:t>onsult it. “Young scholars can hand this to their deans.”</w:t>
+      </w:r>
+    </w:p>
+    <w:p>
+      <w:pPr>
+        <w:pStyle w:val="normal0"/>
+        <w:numPr>
+          <w:ilvl w:val="1"/>
+          <w:numId w:val="2"/>
+        </w:numPr>
+        <w:rPr>
+          <w:rFonts w:eastAsia="PT Serif"/>
+        </w:rPr>
+      </w:pPr>
+      <w:r>
+        <w:rPr>
+          <w:rFonts w:eastAsia="PT Serif"/>
+        </w:rPr>
+        <w:t>A digital monograph book today might not be enough get someone tenure because of age-old prejudices of the form scholarship must take.</w:t>
+      </w:r>
+    </w:p>
+    <w:p>
+      <w:pPr>
+        <w:pStyle w:val="normal0"/>
+        <w:numPr>
+          <w:ilvl w:val="0"/>
+          <w:numId w:val="2"/>
+        </w:numPr>
+        <w:rPr>
+          <w:rFonts w:eastAsia="PT Serif"/>
+        </w:rPr>
+      </w:pPr>
+      <w:r>
+        <w:rPr>
+          <w:rFonts w:eastAsia="PT Serif"/>
+        </w:rPr>
+        <w:t>Some artists (who are part of CAA) work exclusively in digital format and there are no best practices for this kind of artistic work.</w:t>
+      </w:r>
+    </w:p>
+    <w:p>
+      <w:pPr>
+        <w:pStyle w:val="normal0"/>
+        <w:rPr>
+          <w:rFonts w:eastAsia="PT Serif"/>
+        </w:rPr>
+      </w:pPr>
+    </w:p>
+    <w:p>
+      <w:pPr>
+        <w:pStyle w:val="normal0"/>
+        <w:rPr>
+          <w:rFonts w:eastAsia="PT Serif"/>
+        </w:rPr>
+      </w:pPr>
+      <w:r>
+        <w:rPr>
+          <w:rFonts w:eastAsia="PT Serif"/>
+        </w:rPr>
+        <w:t>When asked about personal experience:</w:t>
+      </w:r>
+    </w:p>
+    <w:p>
+      <w:pPr>
+        <w:pStyle w:val="normal0"/>
+        <w:numPr>
+          <w:ilvl w:val="0"/>
+          <w:numId w:val="3"/>
+        </w:numPr>
+        <w:rPr>
+          <w:rFonts w:eastAsia="PT Serif"/>
+        </w:rPr>
+      </w:pPr>
+      <w:r>
+        <w:rPr>
+          <w:rFonts w:eastAsia="PT Serif"/>
+        </w:rPr>
+        <w:t>He has not peer reviewed digital scholarship.</w:t>
+      </w:r>
+    </w:p>
+    <w:p>
+      <w:pPr>
+        <w:pStyle w:val="normal0"/>
+        <w:numPr>
+          <w:ilvl w:val="0"/>
+          <w:numId w:val="3"/>
+        </w:numPr>
+        <w:rPr>
+          <w:rFonts w:eastAsia="PT Serif"/>
+        </w:rPr>
+      </w:pPr>
+      <w:r>
+        <w:rPr>
+          <w:rFonts w:eastAsia="PT Serif"/>
+        </w:rPr>
+        <w:t>He has not sat in a committee that read digital scholarship.</w:t>
+      </w:r>
+    </w:p>
+    <w:p>
+      <w:pPr>
+        <w:pStyle w:val="normal0"/>
+        <w:rPr>
+          <w:rFonts w:eastAsia="PT Serif"/>
+        </w:rPr>
+      </w:pPr>
+    </w:p>
+    <w:p>
+      <w:pPr>
+        <w:pStyle w:val="normal0"/>
+        <w:rPr>
+          <w:rFonts w:eastAsia="PT Serif"/>
+        </w:rPr>
+      </w:pPr>
+      <w:r>
+        <w:rPr>
+          <w:rFonts w:eastAsia="PT Serif"/>
+        </w:rPr>
+        <w:t>When asked how he would review digital scholarship (with mapping and data visualization):</w:t>
+      </w:r>
+    </w:p>
+    <w:p>
+      <w:pPr>
+        <w:pStyle w:val="normal0"/>
+        <w:numPr>
+          <w:ilvl w:val="0"/>
+          <w:numId w:val="4"/>
+        </w:numPr>
+        <w:rPr>
+          <w:rFonts w:eastAsia="PT Serif"/>
+        </w:rPr>
+      </w:pPr>
+      <w:r>
+        <w:rPr>
+          <w:rFonts w:eastAsia="PT Serif"/>
+        </w:rPr>
+        <w:t>in its original format. He claims he would not try to print all of the text and review that portion independently of the other components.</w:t>
+      </w:r>
+    </w:p>
+    <w:p>
+      <w:pPr>
+        <w:pStyle w:val="normal0"/>
+        <w:numPr>
+          <w:ilvl w:val="0"/>
+          <w:numId w:val="4"/>
+        </w:numPr>
+        <w:rPr>
+          <w:rFonts w:eastAsia="PT Serif"/>
+        </w:rPr>
+      </w:pPr>
+      <w:r>
+        <w:rPr>
+          <w:rFonts w:eastAsia="PT Serif"/>
+        </w:rPr>
+        <w:t>He would look at methodology, how data was collected</w:t>
+      </w:r>
+      <w:r>
+        <w:rPr>
+          <w:rFonts w:eastAsia="PT Serif"/>
+        </w:rPr>
+        <w:t>.</w:t>
+      </w:r>
+    </w:p>
+    <w:p>
+      <w:pPr>
+        <w:pStyle w:val="normal0"/>
+        <w:rPr>
+          <w:rFonts w:eastAsia="PT Serif"/>
+        </w:rPr>
+      </w:pPr>
+    </w:p>
+    <w:p>
+      <w:pPr>
+        <w:pStyle w:val="normal0"/>
+        <w:rPr>
+          <w:rFonts w:eastAsia="PT Serif"/>
+        </w:rPr>
+      </w:pPr>
+      <w:r>
+        <w:rPr>
+          <w:rFonts w:eastAsia="PT Serif"/>
+        </w:rPr>
+        <w:t>How he collects data for his research [telling because this is also how digital scholarship starts]:</w:t>
+      </w:r>
+    </w:p>
+    <w:p>
+      <w:pPr>
+        <w:pStyle w:val="normal0"/>
+        <w:numPr>
+          <w:ilvl w:val="0"/>
+          <w:numId w:val="5"/>
+        </w:numPr>
+        <w:rPr>
+          <w:rFonts w:eastAsia="PT Serif"/>
+        </w:rPr>
+      </w:pPr>
+      <w:r>
+        <w:rPr>
+          <w:rFonts w:eastAsia="PT Serif"/>
+        </w:rPr>
+        <w:t>He has compiled info in index cards (names of patrons of artworks, locations, sources of other information, where archives of material lives, etc.). He ended up with 3,000 index cards for one particular project and he transferred information to an Excel spreadsheet so that he can easily sort information according to category.</w:t>
+      </w:r>
+    </w:p>
+    <w:p>
+      <w:pPr>
+        <w:pStyle w:val="normal0"/>
+        <w:ind w:left="720"/>
+        <w:rPr>
+          <w:rFonts w:eastAsia="PT Serif"/>
+        </w:rPr>
+      </w:pPr>
+    </w:p>
+    <w:p>
+      <w:pPr>
+        <w:pStyle w:val="normal0"/>
+        <w:rPr>
+          <w:rFonts w:eastAsia="PT Serif"/>
+        </w:rPr>
+      </w:pPr>
+      <w:r>
+        <w:rPr>
+          <w:rFonts w:eastAsia="PT Serif"/>
+        </w:rPr>
+        <w:t>How he lectures:</w:t>
+      </w:r>
+    </w:p>
+    <w:p>
+      <w:pPr>
+        <w:pStyle w:val="normal0"/>
+        <w:numPr>
+          <w:ilvl w:val="0"/>
+          <w:numId w:val="6"/>
+        </w:numPr>
+        <w:rPr>
+          <w:rFonts w:eastAsia="PT Serif"/>
+        </w:rPr>
+      </w:pPr>
+      <w:r>
+        <w:rPr>
+          <w:rFonts w:eastAsia="PT Serif"/>
+        </w:rPr>
+        <w:t xml:space="preserve">uses Keynote because </w:t>
+      </w:r>
+      <w:proofErr w:type="spellStart"/>
+      <w:r>
+        <w:rPr>
+          <w:rFonts w:eastAsia="PT Serif"/>
+        </w:rPr>
+        <w:t>Powerpoint</w:t>
+      </w:r>
+      <w:proofErr w:type="spellEnd"/>
+      <w:r>
+        <w:rPr>
+          <w:rFonts w:eastAsia="PT Serif"/>
+        </w:rPr>
+        <w:t xml:space="preserve"> usually crashes</w:t>
+      </w:r>
+    </w:p>
+    <w:p>
+      <w:pPr>
+        <w:pStyle w:val="normal0"/>
+        <w:numPr>
+          <w:ilvl w:val="0"/>
+          <w:numId w:val="6"/>
+        </w:numPr>
+        <w:rPr>
+          <w:rFonts w:eastAsia="PT Serif"/>
+        </w:rPr>
+      </w:pPr>
+      <w:r>
+        <w:rPr>
+          <w:rFonts w:eastAsia="PT Serif"/>
+        </w:rPr>
+        <w:t>borrows some images from Google, but mostly uses photographs that he’s taken himself. Some of the things he lectures about are not “canonical” so images of these things are not easily found.</w:t>
+      </w:r>
+    </w:p>
+    <w:p>
+      <w:pPr>
+        <w:pStyle w:val="normal0"/>
+        <w:numPr>
+          <w:ilvl w:val="0"/>
+          <w:numId w:val="6"/>
+        </w:numPr>
+        <w:rPr>
+          <w:rFonts w:eastAsia="PT Serif"/>
+        </w:rPr>
+      </w:pPr>
+      <w:r>
+        <w:rPr>
+          <w:rFonts w:eastAsia="PT Serif"/>
+        </w:rPr>
+        <w:lastRenderedPageBreak/>
+        <w:t>At some point, he had 20,000 slides, which he ended up scanning himself because he wanted to control quality, remove dust, etc.</w:t>
+      </w:r>
+    </w:p>
+    <w:p>
+      <w:pPr>
+        <w:pStyle w:val="normal0"/>
+        <w:rPr>
+          <w:rFonts w:eastAsia="PT Serif"/>
+        </w:rPr>
+      </w:pPr>
     </w:p>
     <w:sectPr>
       <w:pgSz w:w="12240" w:h="15840"/>
@@ -3417,6 +3554,451 @@
 <file path=word/numbering.xml><?xml version="1.0" encoding="utf-8"?>
 <w:numbering xmlns:wpc="http://schemas.microsoft.com/office/word/2010/wordprocessingCanvas" xmlns:mo="http://schemas.microsoft.com/office/mac/office/2008/main" xmlns:mc="http://schemas.openxmlformats.org/markup-compatibility/2006" xmlns:mv="urn:schemas-microsoft-com:mac:vml" xmlns:o="urn:schemas-microsoft-com:office:office" xmlns:r="http://schemas.openxmlformats.org/officeDocument/2006/relationships" xmlns:m="http://schemas.openxmlformats.org/officeDocument/2006/math" xmlns:v="urn:schemas-microsoft-com:vml" xmlns:wp14="http://schemas.microsoft.com/office/word/2010/wordprocessingDrawing" xmlns:wp="http://schemas.openxmlformats.org/drawingml/2006/wordprocessingDrawing" xmlns:w10="urn:schemas-microsoft-com:office:word" xmlns:w="http://schemas.openxmlformats.org/wordprocessingml/2006/main" xmlns:w14="http://schemas.microsoft.com/office/word/2010/wordml" xmlns:wpg="http://schemas.microsoft.com/office/word/2010/wordprocessingGroup" xmlns:wpi="http://schemas.microsoft.com/office/word/2010/wordprocessingInk" xmlns:wne="http://schemas.microsoft.com/office/word/2006/wordml" xmlns:wps="http://schemas.microsoft.com/office/word/2010/wordprocessingShape" mc:Ignorable="w14 wp14">
   <w:abstractNum w:abstractNumId="0">
+    <w:nsid w:val="00EE484E"/>
+    <w:multiLevelType w:val="hybridMultilevel"/>
+    <w:tmpl w:val="102CA814"/>
+    <w:lvl w:ilvl="0" w:tplc="0409000F">
+      <w:start w:val="1"/>
+      <w:numFmt w:val="decimal"/>
+      <w:lvlText w:val="%1."/>
+      <w:lvlJc w:val="left"/>
+      <w:pPr>
+        <w:ind w:left="720" w:hanging="360"/>
+      </w:pPr>
+      <w:rPr>
+        <w:rFonts w:hint="default"/>
+      </w:rPr>
+    </w:lvl>
+    <w:lvl w:ilvl="1" w:tplc="04090019" w:tentative="1">
+      <w:start w:val="1"/>
+      <w:numFmt w:val="lowerLetter"/>
+      <w:lvlText w:val="%2."/>
+      <w:lvlJc w:val="left"/>
+      <w:pPr>
+        <w:ind w:left="1440" w:hanging="360"/>
+      </w:pPr>
+    </w:lvl>
+    <w:lvl w:ilvl="2" w:tplc="0409001B" w:tentative="1">
+      <w:start w:val="1"/>
+      <w:numFmt w:val="lowerRoman"/>
+      <w:lvlText w:val="%3."/>
+      <w:lvlJc w:val="right"/>
+      <w:pPr>
+        <w:ind w:left="2160" w:hanging="180"/>
+      </w:pPr>
+    </w:lvl>
+    <w:lvl w:ilvl="3" w:tplc="0409000F" w:tentative="1">
+      <w:start w:val="1"/>
+      <w:numFmt w:val="decimal"/>
+      <w:lvlText w:val="%4."/>
+      <w:lvlJc w:val="left"/>
+      <w:pPr>
+        <w:ind w:left="2880" w:hanging="360"/>
+      </w:pPr>
+    </w:lvl>
+    <w:lvl w:ilvl="4" w:tplc="04090019" w:tentative="1">
+      <w:start w:val="1"/>
+      <w:numFmt w:val="lowerLetter"/>
+      <w:lvlText w:val="%5."/>
+      <w:lvlJc w:val="left"/>
+      <w:pPr>
+        <w:ind w:left="3600" w:hanging="360"/>
+      </w:pPr>
+    </w:lvl>
+    <w:lvl w:ilvl="5" w:tplc="0409001B" w:tentative="1">
+      <w:start w:val="1"/>
+      <w:numFmt w:val="lowerRoman"/>
+      <w:lvlText w:val="%6."/>
+      <w:lvlJc w:val="right"/>
+      <w:pPr>
+        <w:ind w:left="4320" w:hanging="180"/>
+      </w:pPr>
+    </w:lvl>
+    <w:lvl w:ilvl="6" w:tplc="0409000F" w:tentative="1">
+      <w:start w:val="1"/>
+      <w:numFmt w:val="decimal"/>
+      <w:lvlText w:val="%7."/>
+      <w:lvlJc w:val="left"/>
+      <w:pPr>
+        <w:ind w:left="5040" w:hanging="360"/>
+      </w:pPr>
+    </w:lvl>
+    <w:lvl w:ilvl="7" w:tplc="04090019" w:tentative="1">
+      <w:start w:val="1"/>
+      <w:numFmt w:val="lowerLetter"/>
+      <w:lvlText w:val="%8."/>
+      <w:lvlJc w:val="left"/>
+      <w:pPr>
+        <w:ind w:left="5760" w:hanging="360"/>
+      </w:pPr>
+    </w:lvl>
+    <w:lvl w:ilvl="8" w:tplc="0409001B" w:tentative="1">
+      <w:start w:val="1"/>
+      <w:numFmt w:val="lowerRoman"/>
+      <w:lvlText w:val="%9."/>
+      <w:lvlJc w:val="right"/>
+      <w:pPr>
+        <w:ind w:left="6480" w:hanging="180"/>
+      </w:pPr>
+    </w:lvl>
+  </w:abstractNum>
+  <w:abstractNum w:abstractNumId="1">
+    <w:nsid w:val="1B0D6D58"/>
+    <w:multiLevelType w:val="hybridMultilevel"/>
+    <w:tmpl w:val="9EF6AEB8"/>
+    <w:lvl w:ilvl="0" w:tplc="0409000F">
+      <w:start w:val="1"/>
+      <w:numFmt w:val="decimal"/>
+      <w:lvlText w:val="%1."/>
+      <w:lvlJc w:val="left"/>
+      <w:pPr>
+        <w:ind w:left="720" w:hanging="360"/>
+      </w:pPr>
+      <w:rPr>
+        <w:rFonts w:hint="default"/>
+      </w:rPr>
+    </w:lvl>
+    <w:lvl w:ilvl="1" w:tplc="04090019" w:tentative="1">
+      <w:start w:val="1"/>
+      <w:numFmt w:val="lowerLetter"/>
+      <w:lvlText w:val="%2."/>
+      <w:lvlJc w:val="left"/>
+      <w:pPr>
+        <w:ind w:left="1440" w:hanging="360"/>
+      </w:pPr>
+    </w:lvl>
+    <w:lvl w:ilvl="2" w:tplc="0409001B" w:tentative="1">
+      <w:start w:val="1"/>
+      <w:numFmt w:val="lowerRoman"/>
+      <w:lvlText w:val="%3."/>
+      <w:lvlJc w:val="right"/>
+      <w:pPr>
+        <w:ind w:left="2160" w:hanging="180"/>
+      </w:pPr>
+    </w:lvl>
+    <w:lvl w:ilvl="3" w:tplc="0409000F" w:tentative="1">
+      <w:start w:val="1"/>
+      <w:numFmt w:val="decimal"/>
+      <w:lvlText w:val="%4."/>
+      <w:lvlJc w:val="left"/>
+      <w:pPr>
+        <w:ind w:left="2880" w:hanging="360"/>
+      </w:pPr>
+    </w:lvl>
+    <w:lvl w:ilvl="4" w:tplc="04090019" w:tentative="1">
+      <w:start w:val="1"/>
+      <w:numFmt w:val="lowerLetter"/>
+      <w:lvlText w:val="%5."/>
+      <w:lvlJc w:val="left"/>
+      <w:pPr>
+        <w:ind w:left="3600" w:hanging="360"/>
+      </w:pPr>
+    </w:lvl>
+    <w:lvl w:ilvl="5" w:tplc="0409001B" w:tentative="1">
+      <w:start w:val="1"/>
+      <w:numFmt w:val="lowerRoman"/>
+      <w:lvlText w:val="%6."/>
+      <w:lvlJc w:val="right"/>
+      <w:pPr>
+        <w:ind w:left="4320" w:hanging="180"/>
+      </w:pPr>
+    </w:lvl>
+    <w:lvl w:ilvl="6" w:tplc="0409000F" w:tentative="1">
+      <w:start w:val="1"/>
+      <w:numFmt w:val="decimal"/>
+      <w:lvlText w:val="%7."/>
+      <w:lvlJc w:val="left"/>
+      <w:pPr>
+        <w:ind w:left="5040" w:hanging="360"/>
+      </w:pPr>
+    </w:lvl>
+    <w:lvl w:ilvl="7" w:tplc="04090019" w:tentative="1">
+      <w:start w:val="1"/>
+      <w:numFmt w:val="lowerLetter"/>
+      <w:lvlText w:val="%8."/>
+      <w:lvlJc w:val="left"/>
+      <w:pPr>
+        <w:ind w:left="5760" w:hanging="360"/>
+      </w:pPr>
+    </w:lvl>
+    <w:lvl w:ilvl="8" w:tplc="0409001B" w:tentative="1">
+      <w:start w:val="1"/>
+      <w:numFmt w:val="lowerRoman"/>
+      <w:lvlText w:val="%9."/>
+      <w:lvlJc w:val="right"/>
+      <w:pPr>
+        <w:ind w:left="6480" w:hanging="180"/>
+      </w:pPr>
+    </w:lvl>
+  </w:abstractNum>
+  <w:abstractNum w:abstractNumId="2">
+    <w:nsid w:val="1B1F1DBC"/>
+    <w:multiLevelType w:val="hybridMultilevel"/>
+    <w:tmpl w:val="06D8CCFA"/>
+    <w:lvl w:ilvl="0" w:tplc="0409000F">
+      <w:start w:val="1"/>
+      <w:numFmt w:val="decimal"/>
+      <w:lvlText w:val="%1."/>
+      <w:lvlJc w:val="left"/>
+      <w:pPr>
+        <w:ind w:left="720" w:hanging="360"/>
+      </w:pPr>
+      <w:rPr>
+        <w:rFonts w:hint="default"/>
+      </w:rPr>
+    </w:lvl>
+    <w:lvl w:ilvl="1" w:tplc="04090019" w:tentative="1">
+      <w:start w:val="1"/>
+      <w:numFmt w:val="lowerLetter"/>
+      <w:lvlText w:val="%2."/>
+      <w:lvlJc w:val="left"/>
+      <w:pPr>
+        <w:ind w:left="1440" w:hanging="360"/>
+      </w:pPr>
+    </w:lvl>
+    <w:lvl w:ilvl="2" w:tplc="0409001B" w:tentative="1">
+      <w:start w:val="1"/>
+      <w:numFmt w:val="lowerRoman"/>
+      <w:lvlText w:val="%3."/>
+      <w:lvlJc w:val="right"/>
+      <w:pPr>
+        <w:ind w:left="2160" w:hanging="180"/>
+      </w:pPr>
+    </w:lvl>
+    <w:lvl w:ilvl="3" w:tplc="0409000F" w:tentative="1">
+      <w:start w:val="1"/>
+      <w:numFmt w:val="decimal"/>
+      <w:lvlText w:val="%4."/>
+      <w:lvlJc w:val="left"/>
+      <w:pPr>
+        <w:ind w:left="2880" w:hanging="360"/>
+      </w:pPr>
+    </w:lvl>
+    <w:lvl w:ilvl="4" w:tplc="04090019" w:tentative="1">
+      <w:start w:val="1"/>
+      <w:numFmt w:val="lowerLetter"/>
+      <w:lvlText w:val="%5."/>
+      <w:lvlJc w:val="left"/>
+      <w:pPr>
+        <w:ind w:left="3600" w:hanging="360"/>
+      </w:pPr>
+    </w:lvl>
+    <w:lvl w:ilvl="5" w:tplc="0409001B" w:tentative="1">
+      <w:start w:val="1"/>
+      <w:numFmt w:val="lowerRoman"/>
+      <w:lvlText w:val="%6."/>
+      <w:lvlJc w:val="right"/>
+      <w:pPr>
+        <w:ind w:left="4320" w:hanging="180"/>
+      </w:pPr>
+    </w:lvl>
+    <w:lvl w:ilvl="6" w:tplc="0409000F" w:tentative="1">
+      <w:start w:val="1"/>
+      <w:numFmt w:val="decimal"/>
+      <w:lvlText w:val="%7."/>
+      <w:lvlJc w:val="left"/>
+      <w:pPr>
+        <w:ind w:left="5040" w:hanging="360"/>
+      </w:pPr>
+    </w:lvl>
+    <w:lvl w:ilvl="7" w:tplc="04090019" w:tentative="1">
+      <w:start w:val="1"/>
+      <w:numFmt w:val="lowerLetter"/>
+      <w:lvlText w:val="%8."/>
+      <w:lvlJc w:val="left"/>
+      <w:pPr>
+        <w:ind w:left="5760" w:hanging="360"/>
+      </w:pPr>
+    </w:lvl>
+    <w:lvl w:ilvl="8" w:tplc="0409001B" w:tentative="1">
+      <w:start w:val="1"/>
+      <w:numFmt w:val="lowerRoman"/>
+      <w:lvlText w:val="%9."/>
+      <w:lvlJc w:val="right"/>
+      <w:pPr>
+        <w:ind w:left="6480" w:hanging="180"/>
+      </w:pPr>
+    </w:lvl>
+  </w:abstractNum>
+  <w:abstractNum w:abstractNumId="3">
+    <w:nsid w:val="4C8D0940"/>
+    <w:multiLevelType w:val="hybridMultilevel"/>
+    <w:tmpl w:val="3E220A8A"/>
+    <w:lvl w:ilvl="0" w:tplc="0409000F">
+      <w:start w:val="1"/>
+      <w:numFmt w:val="decimal"/>
+      <w:lvlText w:val="%1."/>
+      <w:lvlJc w:val="left"/>
+      <w:pPr>
+        <w:ind w:left="720" w:hanging="360"/>
+      </w:pPr>
+      <w:rPr>
+        <w:rFonts w:hint="default"/>
+      </w:rPr>
+    </w:lvl>
+    <w:lvl w:ilvl="1" w:tplc="04090019">
+      <w:start w:val="1"/>
+      <w:numFmt w:val="lowerLetter"/>
+      <w:lvlText w:val="%2."/>
+      <w:lvlJc w:val="left"/>
+      <w:pPr>
+        <w:ind w:left="1440" w:hanging="360"/>
+      </w:pPr>
+    </w:lvl>
+    <w:lvl w:ilvl="2" w:tplc="0409001B" w:tentative="1">
+      <w:start w:val="1"/>
+      <w:numFmt w:val="lowerRoman"/>
+      <w:lvlText w:val="%3."/>
+      <w:lvlJc w:val="right"/>
+      <w:pPr>
+        <w:ind w:left="2160" w:hanging="180"/>
+      </w:pPr>
+    </w:lvl>
+    <w:lvl w:ilvl="3" w:tplc="0409000F" w:tentative="1">
+      <w:start w:val="1"/>
+      <w:numFmt w:val="decimal"/>
+      <w:lvlText w:val="%4."/>
+      <w:lvlJc w:val="left"/>
+      <w:pPr>
+        <w:ind w:left="2880" w:hanging="360"/>
+      </w:pPr>
+    </w:lvl>
+    <w:lvl w:ilvl="4" w:tplc="04090019" w:tentative="1">
+      <w:start w:val="1"/>
+      <w:numFmt w:val="lowerLetter"/>
+      <w:lvlText w:val="%5."/>
+      <w:lvlJc w:val="left"/>
+      <w:pPr>
+        <w:ind w:left="3600" w:hanging="360"/>
+      </w:pPr>
+    </w:lvl>
+    <w:lvl w:ilvl="5" w:tplc="0409001B" w:tentative="1">
+      <w:start w:val="1"/>
+      <w:numFmt w:val="lowerRoman"/>
+      <w:lvlText w:val="%6."/>
+      <w:lvlJc w:val="right"/>
+      <w:pPr>
+        <w:ind w:left="4320" w:hanging="180"/>
+      </w:pPr>
+    </w:lvl>
+    <w:lvl w:ilvl="6" w:tplc="0409000F" w:tentative="1">
+      <w:start w:val="1"/>
+      <w:numFmt w:val="decimal"/>
+      <w:lvlText w:val="%7."/>
+      <w:lvlJc w:val="left"/>
+      <w:pPr>
+        <w:ind w:left="5040" w:hanging="360"/>
+      </w:pPr>
+    </w:lvl>
+    <w:lvl w:ilvl="7" w:tplc="04090019" w:tentative="1">
+      <w:start w:val="1"/>
+      <w:numFmt w:val="lowerLetter"/>
+      <w:lvlText w:val="%8."/>
+      <w:lvlJc w:val="left"/>
+      <w:pPr>
+        <w:ind w:left="5760" w:hanging="360"/>
+      </w:pPr>
+    </w:lvl>
+    <w:lvl w:ilvl="8" w:tplc="0409001B" w:tentative="1">
+      <w:start w:val="1"/>
+      <w:numFmt w:val="lowerRoman"/>
+      <w:lvlText w:val="%9."/>
+      <w:lvlJc w:val="right"/>
+      <w:pPr>
+        <w:ind w:left="6480" w:hanging="180"/>
+      </w:pPr>
+    </w:lvl>
+  </w:abstractNum>
+  <w:abstractNum w:abstractNumId="4">
+    <w:nsid w:val="4F831984"/>
+    <w:multiLevelType w:val="hybridMultilevel"/>
+    <w:tmpl w:val="BFE8C3B4"/>
+    <w:lvl w:ilvl="0" w:tplc="0409000F">
+      <w:start w:val="1"/>
+      <w:numFmt w:val="decimal"/>
+      <w:lvlText w:val="%1."/>
+      <w:lvlJc w:val="left"/>
+      <w:pPr>
+        <w:ind w:left="720" w:hanging="360"/>
+      </w:pPr>
+      <w:rPr>
+        <w:rFonts w:hint="default"/>
+      </w:rPr>
+    </w:lvl>
+    <w:lvl w:ilvl="1" w:tplc="04090019" w:tentative="1">
+      <w:start w:val="1"/>
+      <w:numFmt w:val="lowerLetter"/>
+      <w:lvlText w:val="%2."/>
+      <w:lvlJc w:val="left"/>
+      <w:pPr>
+        <w:ind w:left="1440" w:hanging="360"/>
+      </w:pPr>
+    </w:lvl>
+    <w:lvl w:ilvl="2" w:tplc="0409001B" w:tentative="1">
+      <w:start w:val="1"/>
+      <w:numFmt w:val="lowerRoman"/>
+      <w:lvlText w:val="%3."/>
+      <w:lvlJc w:val="right"/>
+      <w:pPr>
+        <w:ind w:left="2160" w:hanging="180"/>
+      </w:pPr>
+    </w:lvl>
+    <w:lvl w:ilvl="3" w:tplc="0409000F" w:tentative="1">
+      <w:start w:val="1"/>
+      <w:numFmt w:val="decimal"/>
+      <w:lvlText w:val="%4."/>
+      <w:lvlJc w:val="left"/>
+      <w:pPr>
+        <w:ind w:left="2880" w:hanging="360"/>
+      </w:pPr>
+    </w:lvl>
+    <w:lvl w:ilvl="4" w:tplc="04090019" w:tentative="1">
+      <w:start w:val="1"/>
+      <w:numFmt w:val="lowerLetter"/>
+      <w:lvlText w:val="%5."/>
+      <w:lvlJc w:val="left"/>
+      <w:pPr>
+        <w:ind w:left="3600" w:hanging="360"/>
+      </w:pPr>
+    </w:lvl>
+    <w:lvl w:ilvl="5" w:tplc="0409001B" w:tentative="1">
+      <w:start w:val="1"/>
+      <w:numFmt w:val="lowerRoman"/>
+      <w:lvlText w:val="%6."/>
+      <w:lvlJc w:val="right"/>
+      <w:pPr>
+        <w:ind w:left="4320" w:hanging="180"/>
+      </w:pPr>
+    </w:lvl>
+    <w:lvl w:ilvl="6" w:tplc="0409000F" w:tentative="1">
+      <w:start w:val="1"/>
+      <w:numFmt w:val="decimal"/>
+      <w:lvlText w:val="%7."/>
+      <w:lvlJc w:val="left"/>
+      <w:pPr>
+        <w:ind w:left="5040" w:hanging="360"/>
+      </w:pPr>
+    </w:lvl>
+    <w:lvl w:ilvl="7" w:tplc="04090019" w:tentative="1">
+      <w:start w:val="1"/>
+      <w:numFmt w:val="lowerLetter"/>
+      <w:lvlText w:val="%8."/>
+      <w:lvlJc w:val="left"/>
+      <w:pPr>
+        <w:ind w:left="5760" w:hanging="360"/>
+      </w:pPr>
+    </w:lvl>
+    <w:lvl w:ilvl="8" w:tplc="0409001B" w:tentative="1">
+      <w:start w:val="1"/>
+      <w:numFmt w:val="lowerRoman"/>
+      <w:lvlText w:val="%9."/>
+      <w:lvlJc w:val="right"/>
+      <w:pPr>
+        <w:ind w:left="6480" w:hanging="180"/>
+      </w:pPr>
+    </w:lvl>
+  </w:abstractNum>
+  <w:abstractNum w:abstractNumId="5">
     <w:nsid w:val="5FF03BD6"/>
     <w:multiLevelType w:val="hybridMultilevel"/>
     <w:tmpl w:val="C38EDBEC"/>
@@ -3506,7 +4088,22 @@
     </w:lvl>
   </w:abstractNum>
   <w:num w:numId="1">
+    <w:abstractNumId w:val="5"/>
+  </w:num>
+  <w:num w:numId="2">
+    <w:abstractNumId w:val="3"/>
+  </w:num>
+  <w:num w:numId="3">
+    <w:abstractNumId w:val="2"/>
+  </w:num>
+  <w:num w:numId="4">
+    <w:abstractNumId w:val="1"/>
+  </w:num>
+  <w:num w:numId="5">
     <w:abstractNumId w:val="0"/>
+  </w:num>
+  <w:num w:numId="6">
+    <w:abstractNumId w:val="4"/>
   </w:num>
 </w:numbering>
 </file>

</xml_diff>